<commit_message>
Basic login/register setup - Not yet working
</commit_message>
<xml_diff>
--- a/docs/Vibhaag.docx
+++ b/docs/Vibhaag.docx
@@ -164,6 +164,61 @@
         </w:rPr>
         <w:t>:</w:t>
       </w:r>
+      <w:r>
+        <w:rPr>
+          <w:rFonts w:ascii="Times New Roman" w:eastAsia="Times New Roman" w:hAnsi="Times New Roman" w:cs="Times New Roman"/>
+          <w:color w:val="000000"/>
+          <w:sz w:val="28"/>
+          <w:szCs w:val="28"/>
+        </w:rPr>
+        <w:t xml:space="preserve"> </w:t>
+      </w:r>
+      <w:bookmarkStart w:id="0" w:name="_Hlk535849283"/>
+      <w:bookmarkStart w:id="1" w:name="_GoBack"/>
+      <w:proofErr w:type="spellStart"/>
+      <w:r>
+        <w:rPr>
+          <w:rFonts w:ascii="Times New Roman" w:eastAsia="Times New Roman" w:hAnsi="Times New Roman" w:cs="Times New Roman"/>
+          <w:i/>
+          <w:iCs/>
+          <w:color w:val="000000"/>
+          <w:sz w:val="28"/>
+          <w:szCs w:val="28"/>
+        </w:rPr>
+        <w:t>Vibhaag</w:t>
+      </w:r>
+      <w:proofErr w:type="spellEnd"/>
+      <w:r>
+        <w:rPr>
+          <w:rFonts w:ascii="Times New Roman" w:eastAsia="Times New Roman" w:hAnsi="Times New Roman" w:cs="Times New Roman"/>
+          <w:i/>
+          <w:iCs/>
+          <w:color w:val="000000"/>
+          <w:sz w:val="28"/>
+          <w:szCs w:val="28"/>
+        </w:rPr>
+        <w:t xml:space="preserve"> </w:t>
+      </w:r>
+      <w:r>
+        <w:rPr>
+          <w:rFonts w:ascii="Times New Roman" w:eastAsia="Times New Roman" w:hAnsi="Times New Roman" w:cs="Times New Roman"/>
+          <w:color w:val="000000"/>
+          <w:sz w:val="28"/>
+          <w:szCs w:val="28"/>
+        </w:rPr>
+        <w:t xml:space="preserve">– A college </w:t>
+      </w:r>
+      <w:r>
+        <w:rPr>
+          <w:rFonts w:ascii="Times New Roman" w:eastAsia="Times New Roman" w:hAnsi="Times New Roman" w:cs="Times New Roman"/>
+          <w:color w:val="000000"/>
+          <w:sz w:val="28"/>
+          <w:szCs w:val="28"/>
+        </w:rPr>
+        <w:t>abstract and session management tool</w:t>
+      </w:r>
+      <w:bookmarkEnd w:id="0"/>
+      <w:bookmarkEnd w:id="1"/>
     </w:p>
     <w:p>
       <w:pPr>
@@ -1048,10 +1103,7 @@
         <w:t xml:space="preserve"> </w:t>
       </w:r>
     </w:p>
-    <w:p>
-      <w:bookmarkStart w:id="0" w:name="_GoBack"/>
-      <w:bookmarkEnd w:id="0"/>
-    </w:p>
+    <w:p/>
     <w:sectPr>
       <w:pgSz w:w="12240" w:h="15840"/>
       <w:pgMar w:top="1440" w:right="1440" w:bottom="1440" w:left="1440" w:header="720" w:footer="720" w:gutter="0"/>

</xml_diff>

<commit_message>
Docs and PDF Presentation 1
</commit_message>
<xml_diff>
--- a/docs/Vibhaag.docx
+++ b/docs/Vibhaag.docx
@@ -268,6 +268,17 @@
           <w:sz w:val="28"/>
           <w:szCs w:val="28"/>
         </w:rPr>
+        <w:t xml:space="preserve"> Web App</w:t>
+      </w:r>
+      <w:r>
+        <w:rPr>
+          <w:rFonts w:ascii="Times New Roman" w:eastAsia="Times New Roman" w:hAnsi="Times New Roman" w:cs="Times New Roman"/>
+          <w:i/>
+          <w:iCs/>
+          <w:color w:val="000000"/>
+          <w:sz w:val="28"/>
+          <w:szCs w:val="28"/>
+        </w:rPr>
         <w:t xml:space="preserve"> </w:t>
       </w:r>
       <w:r>
@@ -277,41 +288,89 @@
           <w:sz w:val="28"/>
           <w:szCs w:val="28"/>
         </w:rPr>
-        <w:t xml:space="preserve">– A college </w:t>
-      </w:r>
-      <w:r>
-        <w:rPr>
-          <w:rFonts w:ascii="Times New Roman" w:eastAsia="Times New Roman" w:hAnsi="Times New Roman" w:cs="Times New Roman"/>
-          <w:color w:val="000000"/>
-          <w:sz w:val="28"/>
-          <w:szCs w:val="28"/>
-        </w:rPr>
-        <w:t xml:space="preserve">analytics, </w:t>
-      </w:r>
-      <w:r>
-        <w:rPr>
-          <w:rFonts w:ascii="Times New Roman" w:eastAsia="Times New Roman" w:hAnsi="Times New Roman" w:cs="Times New Roman"/>
-          <w:color w:val="000000"/>
-          <w:sz w:val="28"/>
-          <w:szCs w:val="28"/>
-        </w:rPr>
-        <w:t>abstract and session management tool</w:t>
+        <w:t xml:space="preserve">– </w:t>
+      </w:r>
+      <w:bookmarkStart w:id="1" w:name="_Hlk536185184"/>
+      <w:r>
+        <w:rPr>
+          <w:rFonts w:ascii="Times New Roman" w:eastAsia="Times New Roman" w:hAnsi="Times New Roman" w:cs="Times New Roman"/>
+          <w:color w:val="000000"/>
+          <w:sz w:val="28"/>
+          <w:szCs w:val="28"/>
+        </w:rPr>
+        <w:t xml:space="preserve">A college </w:t>
+      </w:r>
+      <w:r>
+        <w:rPr>
+          <w:rFonts w:ascii="Times New Roman" w:eastAsia="Times New Roman" w:hAnsi="Times New Roman" w:cs="Times New Roman"/>
+          <w:color w:val="000000"/>
+          <w:sz w:val="28"/>
+          <w:szCs w:val="28"/>
+        </w:rPr>
+        <w:t>analytics,</w:t>
+      </w:r>
+      <w:r>
+        <w:rPr>
+          <w:rFonts w:ascii="Times New Roman" w:eastAsia="Times New Roman" w:hAnsi="Times New Roman" w:cs="Times New Roman"/>
+          <w:color w:val="000000"/>
+          <w:sz w:val="28"/>
+          <w:szCs w:val="28"/>
+        </w:rPr>
+        <w:t xml:space="preserve"> </w:t>
+      </w:r>
+      <w:r>
+        <w:rPr>
+          <w:rFonts w:ascii="Times New Roman" w:eastAsia="Times New Roman" w:hAnsi="Times New Roman" w:cs="Times New Roman"/>
+          <w:color w:val="000000"/>
+          <w:sz w:val="28"/>
+          <w:szCs w:val="28"/>
+        </w:rPr>
+        <w:t xml:space="preserve">session </w:t>
+      </w:r>
+      <w:r>
+        <w:rPr>
+          <w:rFonts w:ascii="Times New Roman" w:eastAsia="Times New Roman" w:hAnsi="Times New Roman" w:cs="Times New Roman"/>
+          <w:color w:val="000000"/>
+          <w:sz w:val="28"/>
+          <w:szCs w:val="28"/>
+        </w:rPr>
+        <w:t>monitoring</w:t>
+      </w:r>
+      <w:r>
+        <w:rPr>
+          <w:rFonts w:ascii="Times New Roman" w:eastAsia="Times New Roman" w:hAnsi="Times New Roman" w:cs="Times New Roman"/>
+          <w:color w:val="000000"/>
+          <w:sz w:val="28"/>
+          <w:szCs w:val="28"/>
+        </w:rPr>
+        <w:t xml:space="preserve"> and management</w:t>
+      </w:r>
+      <w:r>
+        <w:rPr>
+          <w:rFonts w:ascii="Times New Roman" w:eastAsia="Times New Roman" w:hAnsi="Times New Roman" w:cs="Times New Roman"/>
+          <w:color w:val="000000"/>
+          <w:sz w:val="28"/>
+          <w:szCs w:val="28"/>
+        </w:rPr>
+        <w:t xml:space="preserve"> tool</w:t>
       </w:r>
       <w:bookmarkEnd w:id="0"/>
     </w:p>
-    <w:p>
-      <w:pPr>
-        <w:spacing w:after="0" w:line="240" w:lineRule="auto"/>
-        <w:rPr>
-          <w:rFonts w:ascii="Times New Roman" w:eastAsia="Times New Roman" w:hAnsi="Times New Roman" w:cs="Times New Roman"/>
-          <w:sz w:val="28"/>
-          <w:szCs w:val="28"/>
-        </w:rPr>
-      </w:pPr>
-    </w:p>
-    <w:p>
-      <w:pPr>
-        <w:spacing w:after="0" w:line="240" w:lineRule="auto"/>
+    <w:bookmarkEnd w:id="1"/>
+    <w:p>
+      <w:pPr>
+        <w:spacing w:after="0" w:line="240" w:lineRule="auto"/>
+        <w:rPr>
+          <w:rFonts w:ascii="Times New Roman" w:eastAsia="Times New Roman" w:hAnsi="Times New Roman" w:cs="Times New Roman"/>
+          <w:sz w:val="28"/>
+          <w:szCs w:val="28"/>
+        </w:rPr>
+      </w:pPr>
+    </w:p>
+    <w:p>
+      <w:pPr>
+        <w:spacing w:after="0" w:line="240" w:lineRule="auto"/>
+        <w:jc w:val="both"/>
         <w:rPr>
           <w:rFonts w:ascii="Times New Roman" w:eastAsia="Times New Roman" w:hAnsi="Times New Roman" w:cs="Times New Roman"/>
           <w:color w:val="000000"/>
@@ -375,103 +434,250 @@
           <w:sz w:val="28"/>
           <w:szCs w:val="28"/>
         </w:rPr>
-        <w:t xml:space="preserve"> A Service (SaaS)</w:t>
-      </w:r>
-      <w:r>
-        <w:rPr>
-          <w:rFonts w:ascii="Times New Roman" w:eastAsia="Times New Roman" w:hAnsi="Times New Roman" w:cs="Times New Roman"/>
-          <w:color w:val="000000"/>
-          <w:sz w:val="28"/>
-          <w:szCs w:val="28"/>
-        </w:rPr>
-        <w:t xml:space="preserve"> built on the MongoDB, Express.js, React.js, Node.js (MERN) </w:t>
-      </w:r>
-      <w:r>
-        <w:rPr>
-          <w:rFonts w:ascii="Times New Roman" w:eastAsia="Times New Roman" w:hAnsi="Times New Roman" w:cs="Times New Roman"/>
-          <w:color w:val="000000"/>
-          <w:sz w:val="28"/>
-          <w:szCs w:val="28"/>
-        </w:rPr>
-        <w:t>s</w:t>
-      </w:r>
-      <w:r>
-        <w:rPr>
-          <w:rFonts w:ascii="Times New Roman" w:eastAsia="Times New Roman" w:hAnsi="Times New Roman" w:cs="Times New Roman"/>
-          <w:color w:val="000000"/>
-          <w:sz w:val="28"/>
-          <w:szCs w:val="28"/>
-        </w:rPr>
-        <w:t>tack. The application consists of two components, one being the mobile application for Android and iOS devices that acts as a companion and authentication for this web application. The mobile application is a separate abstract entitled as “</w:t>
-      </w:r>
-      <w:proofErr w:type="spellStart"/>
-      <w:r>
-        <w:rPr>
-          <w:rFonts w:ascii="Times New Roman" w:eastAsia="Times New Roman" w:hAnsi="Times New Roman" w:cs="Times New Roman"/>
-          <w:i/>
-          <w:iCs/>
-          <w:color w:val="000000"/>
-          <w:sz w:val="28"/>
-          <w:szCs w:val="28"/>
-        </w:rPr>
-        <w:t>Vigbhaag</w:t>
-      </w:r>
-      <w:proofErr w:type="spellEnd"/>
-      <w:r>
-        <w:rPr>
-          <w:rFonts w:ascii="Times New Roman" w:eastAsia="Times New Roman" w:hAnsi="Times New Roman" w:cs="Times New Roman"/>
-          <w:i/>
-          <w:iCs/>
-          <w:color w:val="000000"/>
-          <w:sz w:val="28"/>
-          <w:szCs w:val="28"/>
-        </w:rPr>
-        <w:t xml:space="preserve"> App</w:t>
-      </w:r>
-      <w:r>
-        <w:rPr>
-          <w:rFonts w:ascii="Times New Roman" w:eastAsia="Times New Roman" w:hAnsi="Times New Roman" w:cs="Times New Roman"/>
-          <w:color w:val="000000"/>
-          <w:sz w:val="28"/>
-          <w:szCs w:val="28"/>
-        </w:rPr>
-        <w:t xml:space="preserve">”. Further details of the mobile application </w:t>
-      </w:r>
-      <w:r>
-        <w:rPr>
-          <w:rFonts w:ascii="Times New Roman" w:eastAsia="Times New Roman" w:hAnsi="Times New Roman" w:cs="Times New Roman"/>
-          <w:color w:val="000000"/>
-          <w:sz w:val="28"/>
-          <w:szCs w:val="28"/>
-        </w:rPr>
-        <w:t>are</w:t>
-      </w:r>
-      <w:r>
-        <w:rPr>
-          <w:rFonts w:ascii="Times New Roman" w:eastAsia="Times New Roman" w:hAnsi="Times New Roman" w:cs="Times New Roman"/>
-          <w:color w:val="000000"/>
-          <w:sz w:val="28"/>
-          <w:szCs w:val="28"/>
-        </w:rPr>
-        <w:t xml:space="preserve"> provided in the other abstract.</w:t>
-      </w:r>
-      <w:r>
-        <w:rPr>
-          <w:rFonts w:ascii="Times New Roman" w:eastAsia="Times New Roman" w:hAnsi="Times New Roman" w:cs="Times New Roman"/>
-          <w:color w:val="000000"/>
-          <w:sz w:val="28"/>
-          <w:szCs w:val="28"/>
-        </w:rPr>
-        <w:t xml:space="preserve"> The application helps colleges to keep track of their employees’ participation. It provides customizable options for creating users with role management and secure authentication. </w:t>
-      </w:r>
-      <w:r>
-        <w:rPr>
-          <w:rFonts w:ascii="Times New Roman" w:eastAsia="Times New Roman" w:hAnsi="Times New Roman" w:cs="Times New Roman"/>
-          <w:color w:val="000000"/>
-          <w:sz w:val="28"/>
-          <w:szCs w:val="28"/>
-        </w:rPr>
-        <w:t xml:space="preserve">Faculties can register their participation using their mobile apps. The </w:t>
+        <w:t xml:space="preserve"> A Service (SaaS</w:t>
+      </w:r>
+      <w:r>
+        <w:rPr>
+          <w:rFonts w:ascii="Times New Roman" w:eastAsia="Times New Roman" w:hAnsi="Times New Roman" w:cs="Times New Roman"/>
+          <w:color w:val="000000"/>
+          <w:sz w:val="28"/>
+          <w:szCs w:val="28"/>
+        </w:rPr>
+        <w:t>)</w:t>
+      </w:r>
+      <w:r>
+        <w:rPr>
+          <w:rFonts w:ascii="Times New Roman" w:eastAsia="Times New Roman" w:hAnsi="Times New Roman" w:cs="Times New Roman"/>
+          <w:color w:val="000000"/>
+          <w:sz w:val="28"/>
+          <w:szCs w:val="28"/>
+        </w:rPr>
+        <w:t xml:space="preserve">. The application consists of two components, one being the mobile application for </w:t>
+      </w:r>
+      <w:r>
+        <w:rPr>
+          <w:rFonts w:ascii="Times New Roman" w:eastAsia="Times New Roman" w:hAnsi="Times New Roman" w:cs="Times New Roman"/>
+          <w:color w:val="000000"/>
+          <w:sz w:val="28"/>
+          <w:szCs w:val="28"/>
+        </w:rPr>
+        <w:t>end users</w:t>
+      </w:r>
+      <w:r>
+        <w:rPr>
+          <w:rFonts w:ascii="Times New Roman" w:eastAsia="Times New Roman" w:hAnsi="Times New Roman" w:cs="Times New Roman"/>
+          <w:color w:val="000000"/>
+          <w:sz w:val="28"/>
+          <w:szCs w:val="28"/>
+        </w:rPr>
+        <w:t xml:space="preserve"> that acts as a companion and authentication </w:t>
+      </w:r>
+      <w:r>
+        <w:rPr>
+          <w:rFonts w:ascii="Times New Roman" w:eastAsia="Times New Roman" w:hAnsi="Times New Roman" w:cs="Times New Roman"/>
+          <w:color w:val="000000"/>
+          <w:sz w:val="28"/>
+          <w:szCs w:val="28"/>
+        </w:rPr>
+        <w:t>too</w:t>
+      </w:r>
+      <w:r>
+        <w:rPr>
+          <w:rFonts w:ascii="Times New Roman" w:eastAsia="Times New Roman" w:hAnsi="Times New Roman" w:cs="Times New Roman"/>
+          <w:color w:val="000000"/>
+          <w:sz w:val="28"/>
+          <w:szCs w:val="28"/>
+        </w:rPr>
+        <w:t>l</w:t>
+      </w:r>
+      <w:r>
+        <w:rPr>
+          <w:rFonts w:ascii="Times New Roman" w:eastAsia="Times New Roman" w:hAnsi="Times New Roman" w:cs="Times New Roman"/>
+          <w:color w:val="000000"/>
+          <w:sz w:val="28"/>
+          <w:szCs w:val="28"/>
+        </w:rPr>
+        <w:t xml:space="preserve"> </w:t>
+      </w:r>
+      <w:r>
+        <w:rPr>
+          <w:rFonts w:ascii="Times New Roman" w:eastAsia="Times New Roman" w:hAnsi="Times New Roman" w:cs="Times New Roman"/>
+          <w:color w:val="000000"/>
+          <w:sz w:val="28"/>
+          <w:szCs w:val="28"/>
+        </w:rPr>
+        <w:t xml:space="preserve">for </w:t>
+      </w:r>
+      <w:r>
+        <w:rPr>
+          <w:rFonts w:ascii="Times New Roman" w:eastAsia="Times New Roman" w:hAnsi="Times New Roman" w:cs="Times New Roman"/>
+          <w:color w:val="000000"/>
+          <w:sz w:val="28"/>
+          <w:szCs w:val="28"/>
+        </w:rPr>
+        <w:t>the</w:t>
+      </w:r>
+      <w:r>
+        <w:rPr>
+          <w:rFonts w:ascii="Times New Roman" w:eastAsia="Times New Roman" w:hAnsi="Times New Roman" w:cs="Times New Roman"/>
+          <w:color w:val="000000"/>
+          <w:sz w:val="28"/>
+          <w:szCs w:val="28"/>
+        </w:rPr>
+        <w:t xml:space="preserve"> web application</w:t>
+      </w:r>
+      <w:r>
+        <w:rPr>
+          <w:rFonts w:ascii="Times New Roman" w:eastAsia="Times New Roman" w:hAnsi="Times New Roman" w:cs="Times New Roman"/>
+          <w:color w:val="000000"/>
+          <w:sz w:val="28"/>
+          <w:szCs w:val="28"/>
+        </w:rPr>
+        <w:t>, and another being t</w:t>
+      </w:r>
+      <w:r>
+        <w:rPr>
+          <w:rFonts w:ascii="Times New Roman" w:eastAsia="Times New Roman" w:hAnsi="Times New Roman" w:cs="Times New Roman"/>
+          <w:color w:val="000000"/>
+          <w:sz w:val="28"/>
+          <w:szCs w:val="28"/>
+        </w:rPr>
+        <w:t xml:space="preserve">he </w:t>
+      </w:r>
+      <w:r>
+        <w:rPr>
+          <w:rFonts w:ascii="Times New Roman" w:eastAsia="Times New Roman" w:hAnsi="Times New Roman" w:cs="Times New Roman"/>
+          <w:color w:val="000000"/>
+          <w:sz w:val="28"/>
+          <w:szCs w:val="28"/>
+        </w:rPr>
+        <w:t xml:space="preserve">web </w:t>
+      </w:r>
+      <w:r>
+        <w:rPr>
+          <w:rFonts w:ascii="Times New Roman" w:eastAsia="Times New Roman" w:hAnsi="Times New Roman" w:cs="Times New Roman"/>
+          <w:color w:val="000000"/>
+          <w:sz w:val="28"/>
+          <w:szCs w:val="28"/>
+        </w:rPr>
+        <w:t xml:space="preserve">application </w:t>
+      </w:r>
+      <w:r>
+        <w:rPr>
+          <w:rFonts w:ascii="Times New Roman" w:eastAsia="Times New Roman" w:hAnsi="Times New Roman" w:cs="Times New Roman"/>
+          <w:color w:val="000000"/>
+          <w:sz w:val="28"/>
+          <w:szCs w:val="28"/>
+        </w:rPr>
+        <w:t xml:space="preserve">which </w:t>
+      </w:r>
+      <w:r>
+        <w:rPr>
+          <w:rFonts w:ascii="Times New Roman" w:eastAsia="Times New Roman" w:hAnsi="Times New Roman" w:cs="Times New Roman"/>
+          <w:color w:val="000000"/>
+          <w:sz w:val="28"/>
+          <w:szCs w:val="28"/>
+        </w:rPr>
+        <w:t xml:space="preserve">helps </w:t>
+      </w:r>
+      <w:r>
+        <w:rPr>
+          <w:rFonts w:ascii="Times New Roman" w:eastAsia="Times New Roman" w:hAnsi="Times New Roman" w:cs="Times New Roman"/>
+          <w:color w:val="000000"/>
+          <w:sz w:val="28"/>
+          <w:szCs w:val="28"/>
+        </w:rPr>
+        <w:t xml:space="preserve">monitor </w:t>
+      </w:r>
+      <w:r>
+        <w:rPr>
+          <w:rFonts w:ascii="Times New Roman" w:eastAsia="Times New Roman" w:hAnsi="Times New Roman" w:cs="Times New Roman"/>
+          <w:color w:val="000000"/>
+          <w:sz w:val="28"/>
+          <w:szCs w:val="28"/>
+        </w:rPr>
+        <w:t xml:space="preserve">and </w:t>
+      </w:r>
+      <w:r>
+        <w:rPr>
+          <w:rFonts w:ascii="Times New Roman" w:eastAsia="Times New Roman" w:hAnsi="Times New Roman" w:cs="Times New Roman"/>
+          <w:color w:val="000000"/>
+          <w:sz w:val="28"/>
+          <w:szCs w:val="28"/>
+        </w:rPr>
+        <w:t xml:space="preserve">manage the </w:t>
+      </w:r>
+      <w:r>
+        <w:rPr>
+          <w:rFonts w:ascii="Times New Roman" w:eastAsia="Times New Roman" w:hAnsi="Times New Roman" w:cs="Times New Roman"/>
+          <w:color w:val="000000"/>
+          <w:sz w:val="28"/>
+          <w:szCs w:val="28"/>
+        </w:rPr>
+        <w:t>activities of the college</w:t>
+      </w:r>
+      <w:r>
+        <w:rPr>
+          <w:rFonts w:ascii="Times New Roman" w:eastAsia="Times New Roman" w:hAnsi="Times New Roman" w:cs="Times New Roman"/>
+          <w:color w:val="000000"/>
+          <w:sz w:val="28"/>
+          <w:szCs w:val="28"/>
+        </w:rPr>
+        <w:t xml:space="preserve">. It provides customizable options for creating users with role management and secure authentication. </w:t>
+      </w:r>
+      <w:r>
+        <w:rPr>
+          <w:rFonts w:ascii="Times New Roman" w:eastAsia="Times New Roman" w:hAnsi="Times New Roman" w:cs="Times New Roman"/>
+          <w:color w:val="000000"/>
+          <w:sz w:val="28"/>
+          <w:szCs w:val="28"/>
+        </w:rPr>
+        <w:t xml:space="preserve">Also, has the option to schedule classes for the whole session. </w:t>
+      </w:r>
+      <w:r>
+        <w:rPr>
+          <w:rFonts w:ascii="Times New Roman" w:eastAsia="Times New Roman" w:hAnsi="Times New Roman" w:cs="Times New Roman"/>
+          <w:color w:val="000000"/>
+          <w:sz w:val="28"/>
+          <w:szCs w:val="28"/>
+        </w:rPr>
+        <w:t>Actual class</w:t>
+      </w:r>
+      <w:r>
+        <w:rPr>
+          <w:rFonts w:ascii="Times New Roman" w:eastAsia="Times New Roman" w:hAnsi="Times New Roman" w:cs="Times New Roman"/>
+          <w:color w:val="000000"/>
+          <w:sz w:val="28"/>
+          <w:szCs w:val="28"/>
+        </w:rPr>
+        <w:t xml:space="preserve"> taken can be </w:t>
+      </w:r>
+      <w:r>
+        <w:rPr>
+          <w:rFonts w:ascii="Times New Roman" w:eastAsia="Times New Roman" w:hAnsi="Times New Roman" w:cs="Times New Roman"/>
+          <w:color w:val="000000"/>
+          <w:sz w:val="28"/>
+          <w:szCs w:val="28"/>
+        </w:rPr>
+        <w:t>registered</w:t>
+      </w:r>
+      <w:r>
+        <w:rPr>
+          <w:rFonts w:ascii="Times New Roman" w:eastAsia="Times New Roman" w:hAnsi="Times New Roman" w:cs="Times New Roman"/>
+          <w:color w:val="000000"/>
+          <w:sz w:val="28"/>
+          <w:szCs w:val="28"/>
+        </w:rPr>
+        <w:t xml:space="preserve"> using </w:t>
+      </w:r>
+      <w:r>
+        <w:rPr>
+          <w:rFonts w:ascii="Times New Roman" w:eastAsia="Times New Roman" w:hAnsi="Times New Roman" w:cs="Times New Roman"/>
+          <w:color w:val="000000"/>
+          <w:sz w:val="28"/>
+          <w:szCs w:val="28"/>
+        </w:rPr>
+        <w:t xml:space="preserve">mobile apps. The </w:t>
       </w:r>
       <w:r>
         <w:rPr>
@@ -507,7 +713,25 @@
           <w:sz w:val="28"/>
           <w:szCs w:val="28"/>
         </w:rPr>
-        <w:t xml:space="preserve"> for every individual along with the ability to customize time tables and sessions</w:t>
+        <w:t xml:space="preserve"> for every individual</w:t>
+      </w:r>
+      <w:r>
+        <w:rPr>
+          <w:rFonts w:ascii="Times New Roman" w:eastAsia="Times New Roman" w:hAnsi="Times New Roman" w:cs="Times New Roman"/>
+          <w:color w:val="000000"/>
+          <w:sz w:val="28"/>
+          <w:szCs w:val="28"/>
+        </w:rPr>
+        <w:t xml:space="preserve"> </w:t>
+      </w:r>
+      <w:r>
+        <w:rPr>
+          <w:rFonts w:ascii="Times New Roman" w:eastAsia="Times New Roman" w:hAnsi="Times New Roman" w:cs="Times New Roman"/>
+          <w:color w:val="000000"/>
+          <w:sz w:val="28"/>
+          <w:szCs w:val="28"/>
+        </w:rPr>
+        <w:t>along with the ability to customize time tables and sessions</w:t>
       </w:r>
       <w:r>
         <w:rPr>
@@ -517,6 +741,15 @@
           <w:szCs w:val="28"/>
         </w:rPr>
         <w:t xml:space="preserve">. </w:t>
+      </w:r>
+      <w:r>
+        <w:rPr>
+          <w:rFonts w:ascii="Times New Roman" w:eastAsia="Times New Roman" w:hAnsi="Times New Roman" w:cs="Times New Roman"/>
+          <w:color w:val="000000"/>
+          <w:sz w:val="28"/>
+          <w:szCs w:val="28"/>
+        </w:rPr>
+        <w:t>If there are any deviations in the activity, that can also be reported.</w:t>
       </w:r>
     </w:p>
     <w:p>
@@ -604,16 +837,79 @@
           <w:sz w:val="28"/>
           <w:szCs w:val="28"/>
         </w:rPr>
-        <w:t>Creating and managing college departments, teachers</w:t>
-      </w:r>
-      <w:r>
-        <w:rPr>
-          <w:rFonts w:ascii="Times New Roman" w:eastAsia="Times New Roman" w:hAnsi="Times New Roman" w:cs="Times New Roman"/>
-          <w:color w:val="000000"/>
-          <w:sz w:val="28"/>
-          <w:szCs w:val="28"/>
-        </w:rPr>
-        <w:t xml:space="preserve"> and other faculties</w:t>
+        <w:t>Creating and managing college</w:t>
+      </w:r>
+      <w:r>
+        <w:rPr>
+          <w:rFonts w:ascii="Times New Roman" w:eastAsia="Times New Roman" w:hAnsi="Times New Roman" w:cs="Times New Roman"/>
+          <w:color w:val="000000"/>
+          <w:sz w:val="28"/>
+          <w:szCs w:val="28"/>
+        </w:rPr>
+        <w:t>s,</w:t>
+      </w:r>
+      <w:r>
+        <w:rPr>
+          <w:rFonts w:ascii="Times New Roman" w:eastAsia="Times New Roman" w:hAnsi="Times New Roman" w:cs="Times New Roman"/>
+          <w:color w:val="000000"/>
+          <w:sz w:val="28"/>
+          <w:szCs w:val="28"/>
+        </w:rPr>
+        <w:t xml:space="preserve"> departments</w:t>
+      </w:r>
+      <w:r>
+        <w:rPr>
+          <w:rFonts w:ascii="Times New Roman" w:eastAsia="Times New Roman" w:hAnsi="Times New Roman" w:cs="Times New Roman"/>
+          <w:color w:val="000000"/>
+          <w:sz w:val="28"/>
+          <w:szCs w:val="28"/>
+        </w:rPr>
+        <w:t xml:space="preserve"> within colleges, sections within departments</w:t>
+      </w:r>
+      <w:r>
+        <w:rPr>
+          <w:rFonts w:ascii="Times New Roman" w:eastAsia="Times New Roman" w:hAnsi="Times New Roman" w:cs="Times New Roman"/>
+          <w:color w:val="000000"/>
+          <w:sz w:val="28"/>
+          <w:szCs w:val="28"/>
+        </w:rPr>
+        <w:t xml:space="preserve"> and</w:t>
+      </w:r>
+      <w:r>
+        <w:rPr>
+          <w:rFonts w:ascii="Times New Roman" w:eastAsia="Times New Roman" w:hAnsi="Times New Roman" w:cs="Times New Roman"/>
+          <w:color w:val="000000"/>
+          <w:sz w:val="28"/>
+          <w:szCs w:val="28"/>
+        </w:rPr>
+        <w:t xml:space="preserve"> </w:t>
+      </w:r>
+      <w:r>
+        <w:rPr>
+          <w:rFonts w:ascii="Times New Roman" w:eastAsia="Times New Roman" w:hAnsi="Times New Roman" w:cs="Times New Roman"/>
+          <w:color w:val="000000"/>
+          <w:sz w:val="28"/>
+          <w:szCs w:val="28"/>
+        </w:rPr>
+        <w:t xml:space="preserve">its </w:t>
+      </w:r>
+      <w:r>
+        <w:rPr>
+          <w:rFonts w:ascii="Times New Roman" w:eastAsia="Times New Roman" w:hAnsi="Times New Roman" w:cs="Times New Roman"/>
+          <w:color w:val="000000"/>
+          <w:sz w:val="28"/>
+          <w:szCs w:val="28"/>
+        </w:rPr>
+        <w:t>faculties</w:t>
+      </w:r>
+      <w:r>
+        <w:rPr>
+          <w:rFonts w:ascii="Times New Roman" w:eastAsia="Times New Roman" w:hAnsi="Times New Roman" w:cs="Times New Roman"/>
+          <w:color w:val="000000"/>
+          <w:sz w:val="28"/>
+          <w:szCs w:val="28"/>
+        </w:rPr>
+        <w:t xml:space="preserve"> for different courses</w:t>
       </w:r>
     </w:p>
     <w:p>
@@ -636,7 +932,23 @@
           <w:sz w:val="28"/>
           <w:szCs w:val="28"/>
         </w:rPr>
-        <w:t>Custom time table for every batch and its sessions</w:t>
+        <w:t xml:space="preserve">Custom time table for every batch and </w:t>
+      </w:r>
+      <w:r>
+        <w:rPr>
+          <w:rFonts w:ascii="Times New Roman" w:eastAsia="Times New Roman" w:hAnsi="Times New Roman" w:cs="Times New Roman"/>
+          <w:sz w:val="28"/>
+          <w:szCs w:val="28"/>
+        </w:rPr>
+        <w:t>for every</w:t>
+      </w:r>
+      <w:r>
+        <w:rPr>
+          <w:rFonts w:ascii="Times New Roman" w:eastAsia="Times New Roman" w:hAnsi="Times New Roman" w:cs="Times New Roman"/>
+          <w:sz w:val="28"/>
+          <w:szCs w:val="28"/>
+        </w:rPr>
+        <w:t xml:space="preserve"> session</w:t>
       </w:r>
     </w:p>
     <w:p>
@@ -667,7 +979,31 @@
           <w:sz w:val="28"/>
           <w:szCs w:val="28"/>
         </w:rPr>
-        <w:t>can register their attendance and time taken for a session using mobile apps</w:t>
+        <w:t xml:space="preserve">can </w:t>
+      </w:r>
+      <w:r>
+        <w:rPr>
+          <w:rFonts w:ascii="Times New Roman" w:eastAsia="Times New Roman" w:hAnsi="Times New Roman" w:cs="Times New Roman"/>
+          <w:sz w:val="28"/>
+          <w:szCs w:val="28"/>
+        </w:rPr>
+        <w:t xml:space="preserve">confirm the class conduction </w:t>
+      </w:r>
+      <w:r>
+        <w:rPr>
+          <w:rFonts w:ascii="Times New Roman" w:eastAsia="Times New Roman" w:hAnsi="Times New Roman" w:cs="Times New Roman"/>
+          <w:sz w:val="28"/>
+          <w:szCs w:val="28"/>
+        </w:rPr>
+        <w:t>using mobile apps</w:t>
+      </w:r>
+      <w:r>
+        <w:rPr>
+          <w:rFonts w:ascii="Times New Roman" w:eastAsia="Times New Roman" w:hAnsi="Times New Roman" w:cs="Times New Roman"/>
+          <w:sz w:val="28"/>
+          <w:szCs w:val="28"/>
+        </w:rPr>
+        <w:t xml:space="preserve"> with timings</w:t>
       </w:r>
     </w:p>
     <w:p>
@@ -690,7 +1026,15 @@
           <w:sz w:val="28"/>
           <w:szCs w:val="28"/>
         </w:rPr>
-        <w:t xml:space="preserve">Ability to change </w:t>
+        <w:t>Admins have the a</w:t>
+      </w:r>
+      <w:r>
+        <w:rPr>
+          <w:rFonts w:ascii="Times New Roman" w:eastAsia="Times New Roman" w:hAnsi="Times New Roman" w:cs="Times New Roman"/>
+          <w:sz w:val="28"/>
+          <w:szCs w:val="28"/>
+        </w:rPr>
+        <w:t xml:space="preserve">bility to change </w:t>
       </w:r>
       <w:r>
         <w:rPr>
@@ -738,7 +1082,15 @@
           <w:sz w:val="28"/>
           <w:szCs w:val="28"/>
         </w:rPr>
-        <w:t>Ability to extract meaning</w:t>
+        <w:t>M</w:t>
+      </w:r>
+      <w:r>
+        <w:rPr>
+          <w:rFonts w:ascii="Times New Roman" w:eastAsia="Times New Roman" w:hAnsi="Times New Roman" w:cs="Times New Roman"/>
+          <w:sz w:val="28"/>
+          <w:szCs w:val="28"/>
+        </w:rPr>
+        <w:t>eaning</w:t>
       </w:r>
       <w:r>
         <w:rPr>
@@ -771,6 +1123,14 @@
           <w:szCs w:val="28"/>
         </w:rPr>
         <w:t xml:space="preserve"> such as daily and weekly abstracts</w:t>
+      </w:r>
+      <w:r>
+        <w:rPr>
+          <w:rFonts w:ascii="Times New Roman" w:eastAsia="Times New Roman" w:hAnsi="Times New Roman" w:cs="Times New Roman"/>
+          <w:sz w:val="28"/>
+          <w:szCs w:val="28"/>
+        </w:rPr>
+        <w:t xml:space="preserve"> can be generated</w:t>
       </w:r>
     </w:p>
     <w:p>
@@ -863,7 +1223,47 @@
           <w:sz w:val="28"/>
           <w:szCs w:val="28"/>
         </w:rPr>
-        <w:t>React.js, Bootstrap</w:t>
+        <w:t>React.js</w:t>
+      </w:r>
+      <w:r>
+        <w:rPr>
+          <w:rFonts w:ascii="Times New Roman" w:eastAsia="Times New Roman" w:hAnsi="Times New Roman" w:cs="Times New Roman"/>
+          <w:sz w:val="28"/>
+          <w:szCs w:val="28"/>
+        </w:rPr>
+        <w:t xml:space="preserve"> v16</w:t>
+      </w:r>
+      <w:r>
+        <w:rPr>
+          <w:rFonts w:ascii="Times New Roman" w:eastAsia="Times New Roman" w:hAnsi="Times New Roman" w:cs="Times New Roman"/>
+          <w:sz w:val="28"/>
+          <w:szCs w:val="28"/>
+        </w:rPr>
+        <w:t>.x</w:t>
+      </w:r>
+      <w:r>
+        <w:rPr>
+          <w:rFonts w:ascii="Times New Roman" w:eastAsia="Times New Roman" w:hAnsi="Times New Roman" w:cs="Times New Roman"/>
+          <w:sz w:val="28"/>
+          <w:szCs w:val="28"/>
+        </w:rPr>
+        <w:t>, Bootstrap</w:t>
+      </w:r>
+      <w:r>
+        <w:rPr>
+          <w:rFonts w:ascii="Times New Roman" w:eastAsia="Times New Roman" w:hAnsi="Times New Roman" w:cs="Times New Roman"/>
+          <w:sz w:val="28"/>
+          <w:szCs w:val="28"/>
+        </w:rPr>
+        <w:t xml:space="preserve"> v4.</w:t>
+      </w:r>
+      <w:r>
+        <w:rPr>
+          <w:rFonts w:ascii="Times New Roman" w:eastAsia="Times New Roman" w:hAnsi="Times New Roman" w:cs="Times New Roman"/>
+          <w:sz w:val="28"/>
+          <w:szCs w:val="28"/>
+        </w:rPr>
+        <w:t>x</w:t>
       </w:r>
     </w:p>
     <w:p>
@@ -909,7 +1309,31 @@
           <w:sz w:val="28"/>
           <w:szCs w:val="28"/>
         </w:rPr>
-        <w:t xml:space="preserve">Node.js, </w:t>
+        <w:t>Node.js</w:t>
+      </w:r>
+      <w:r>
+        <w:rPr>
+          <w:rFonts w:ascii="Times New Roman" w:eastAsia="Times New Roman" w:hAnsi="Times New Roman" w:cs="Times New Roman"/>
+          <w:sz w:val="28"/>
+          <w:szCs w:val="28"/>
+        </w:rPr>
+        <w:t xml:space="preserve"> v10</w:t>
+      </w:r>
+      <w:r>
+        <w:rPr>
+          <w:rFonts w:ascii="Times New Roman" w:eastAsia="Times New Roman" w:hAnsi="Times New Roman" w:cs="Times New Roman"/>
+          <w:sz w:val="28"/>
+          <w:szCs w:val="28"/>
+        </w:rPr>
+        <w:t>.x</w:t>
+      </w:r>
+      <w:r>
+        <w:rPr>
+          <w:rFonts w:ascii="Times New Roman" w:eastAsia="Times New Roman" w:hAnsi="Times New Roman" w:cs="Times New Roman"/>
+          <w:sz w:val="28"/>
+          <w:szCs w:val="28"/>
+        </w:rPr>
+        <w:t xml:space="preserve">, </w:t>
       </w:r>
       <w:r>
         <w:rPr>
@@ -973,6 +1397,14 @@
         </w:rPr>
         <w:t>MongoDB</w:t>
       </w:r>
+      <w:r>
+        <w:rPr>
+          <w:rFonts w:ascii="Times New Roman" w:eastAsia="Times New Roman" w:hAnsi="Times New Roman" w:cs="Times New Roman"/>
+          <w:sz w:val="28"/>
+          <w:szCs w:val="28"/>
+        </w:rPr>
+        <w:t xml:space="preserve"> v4.x</w:t>
+      </w:r>
     </w:p>
     <w:p>
       <w:pPr>
@@ -988,6 +1420,8 @@
           <w:szCs w:val="28"/>
         </w:rPr>
       </w:pPr>
+      <w:bookmarkStart w:id="2" w:name="_GoBack"/>
+      <w:bookmarkEnd w:id="2"/>
       <w:r>
         <w:rPr>
           <w:rFonts w:ascii="Times New Roman" w:eastAsia="Times New Roman" w:hAnsi="Times New Roman" w:cs="Times New Roman"/>
@@ -1607,7 +2041,15 @@
                 <w:sz w:val="28"/>
                 <w:szCs w:val="28"/>
               </w:rPr>
-              <w:t>PES1201702260</w:t>
+              <w:t>PES1201</w:t>
+            </w:r>
+            <w:r>
+              <w:rPr>
+                <w:rFonts w:ascii="Times New Roman" w:eastAsia="Times New Roman" w:hAnsi="Times New Roman" w:cs="Times New Roman"/>
+                <w:sz w:val="28"/>
+                <w:szCs w:val="28"/>
+              </w:rPr>
+              <w:t>702449</w:t>
             </w:r>
           </w:p>
         </w:tc>
@@ -1751,7 +2193,31 @@
                 <w:sz w:val="28"/>
                 <w:szCs w:val="28"/>
               </w:rPr>
-              <w:t>PES1201702260</w:t>
+              <w:t>PES1201</w:t>
+            </w:r>
+            <w:r>
+              <w:rPr>
+                <w:rFonts w:ascii="Times New Roman" w:eastAsia="Times New Roman" w:hAnsi="Times New Roman" w:cs="Times New Roman"/>
+                <w:sz w:val="28"/>
+                <w:szCs w:val="28"/>
+              </w:rPr>
+              <w:t>8</w:t>
+            </w:r>
+            <w:r>
+              <w:rPr>
+                <w:rFonts w:ascii="Times New Roman" w:eastAsia="Times New Roman" w:hAnsi="Times New Roman" w:cs="Times New Roman"/>
+                <w:sz w:val="28"/>
+                <w:szCs w:val="28"/>
+              </w:rPr>
+              <w:t>0</w:t>
+            </w:r>
+            <w:r>
+              <w:rPr>
+                <w:rFonts w:ascii="Times New Roman" w:eastAsia="Times New Roman" w:hAnsi="Times New Roman" w:cs="Times New Roman"/>
+                <w:sz w:val="28"/>
+                <w:szCs w:val="28"/>
+              </w:rPr>
+              <w:t>1839</w:t>
             </w:r>
           </w:p>
         </w:tc>
@@ -1882,10 +2348,20 @@
         <w:spacing w:after="0" w:line="240" w:lineRule="auto"/>
         <w:rPr>
           <w:rFonts w:ascii="Times New Roman" w:eastAsia="Times New Roman" w:hAnsi="Times New Roman" w:cs="Times New Roman"/>
-          <w:sz w:val="28"/>
-          <w:szCs w:val="28"/>
-        </w:rPr>
-      </w:pPr>
+          <w:color w:val="000000"/>
+          <w:sz w:val="28"/>
+          <w:szCs w:val="28"/>
+        </w:rPr>
+      </w:pPr>
+      <w:r>
+        <w:rPr>
+          <w:rFonts w:ascii="Times New Roman" w:eastAsia="Times New Roman" w:hAnsi="Times New Roman" w:cs="Times New Roman"/>
+          <w:color w:val="000000"/>
+          <w:sz w:val="28"/>
+          <w:szCs w:val="28"/>
+        </w:rPr>
+        <w:t xml:space="preserve">Dr. </w:t>
+      </w:r>
       <w:r>
         <w:rPr>
           <w:rFonts w:ascii="Times New Roman" w:eastAsia="Times New Roman" w:hAnsi="Times New Roman" w:cs="Times New Roman"/>
@@ -1894,6 +2370,68 @@
           <w:szCs w:val="28"/>
         </w:rPr>
         <w:t>Veena S</w:t>
+      </w:r>
+    </w:p>
+    <w:p>
+      <w:pPr>
+        <w:spacing w:after="0" w:line="240" w:lineRule="auto"/>
+        <w:rPr>
+          <w:rFonts w:ascii="Times New Roman" w:eastAsia="Times New Roman" w:hAnsi="Times New Roman" w:cs="Times New Roman"/>
+          <w:sz w:val="28"/>
+          <w:szCs w:val="28"/>
+        </w:rPr>
+      </w:pPr>
+      <w:r>
+        <w:rPr>
+          <w:rFonts w:ascii="Times New Roman" w:eastAsia="Times New Roman" w:hAnsi="Times New Roman" w:cs="Times New Roman"/>
+          <w:sz w:val="28"/>
+          <w:szCs w:val="28"/>
+        </w:rPr>
+        <w:t xml:space="preserve">Chairperson, </w:t>
+      </w:r>
+    </w:p>
+    <w:p>
+      <w:pPr>
+        <w:spacing w:after="0" w:line="240" w:lineRule="auto"/>
+        <w:rPr>
+          <w:rFonts w:ascii="Times New Roman" w:eastAsia="Times New Roman" w:hAnsi="Times New Roman" w:cs="Times New Roman"/>
+          <w:sz w:val="28"/>
+          <w:szCs w:val="28"/>
+        </w:rPr>
+      </w:pPr>
+      <w:r>
+        <w:rPr>
+          <w:rFonts w:ascii="Times New Roman" w:eastAsia="Times New Roman" w:hAnsi="Times New Roman" w:cs="Times New Roman"/>
+          <w:sz w:val="28"/>
+          <w:szCs w:val="28"/>
+        </w:rPr>
+        <w:t>Department of Computer Applications</w:t>
+      </w:r>
+      <w:r>
+        <w:rPr>
+          <w:rFonts w:ascii="Times New Roman" w:eastAsia="Times New Roman" w:hAnsi="Times New Roman" w:cs="Times New Roman"/>
+          <w:sz w:val="28"/>
+          <w:szCs w:val="28"/>
+        </w:rPr>
+        <w:t>,</w:t>
+      </w:r>
+    </w:p>
+    <w:p>
+      <w:pPr>
+        <w:spacing w:after="0" w:line="240" w:lineRule="auto"/>
+        <w:rPr>
+          <w:rFonts w:ascii="Times New Roman" w:eastAsia="Times New Roman" w:hAnsi="Times New Roman" w:cs="Times New Roman"/>
+          <w:sz w:val="28"/>
+          <w:szCs w:val="28"/>
+        </w:rPr>
+      </w:pPr>
+      <w:r>
+        <w:rPr>
+          <w:rFonts w:ascii="Times New Roman" w:eastAsia="Times New Roman" w:hAnsi="Times New Roman" w:cs="Times New Roman"/>
+          <w:sz w:val="28"/>
+          <w:szCs w:val="28"/>
+        </w:rPr>
+        <w:t>PES University</w:t>
       </w:r>
     </w:p>
     <w:p>
@@ -1945,20 +2483,7 @@
           <w:sz w:val="28"/>
           <w:szCs w:val="28"/>
         </w:rPr>
-        <w:t xml:space="preserve">Guide </w:t>
-      </w:r>
-      <w:bookmarkStart w:id="1" w:name="_GoBack"/>
-      <w:bookmarkEnd w:id="1"/>
-      <w:r>
-        <w:rPr>
-          <w:rFonts w:ascii="Times New Roman" w:eastAsia="Times New Roman" w:hAnsi="Times New Roman" w:cs="Times New Roman"/>
-          <w:b/>
-          <w:bCs/>
-          <w:color w:val="000000"/>
-          <w:sz w:val="28"/>
-          <w:szCs w:val="28"/>
-        </w:rPr>
-        <w:t>Signature:</w:t>
+        <w:t>Guide Signature:</w:t>
       </w:r>
     </w:p>
     <w:p>

</xml_diff>